<commit_message>
Updated all lab descriptors for 2020 delivery
</commit_message>
<xml_diff>
--- a/content/labs/lab01/lab01-claim.docx
+++ b/content/labs/lab01/lab01-claim.docx
@@ -14,6 +14,12 @@
           <w:rFonts w:ascii="Arial" w:hAnsi="Arial" w:cs="Arial"/>
         </w:rPr>
         <w:t>EG-247/EG-3068 Signals and Systems 2019-202</w:t>
+      </w:r>
+      <w:r>
+        <w:rPr>
+          <w:rFonts w:ascii="Arial" w:hAnsi="Arial" w:cs="Arial"/>
+        </w:rPr>
+        <w:t>0</w:t>
       </w:r>
     </w:p>
     <w:p>
@@ -126,8 +132,6 @@
             </w:r>
           </w:p>
         </w:tc>
-        <w:bookmarkStart w:id="0" w:name="_GoBack"/>
-        <w:bookmarkEnd w:id="0"/>
       </w:tr>
       <w:tr>
         <w:trPr>
@@ -285,16 +289,10 @@
                 <w:rFonts w:ascii="Arial" w:hAnsi="Arial" w:cs="Arial"/>
                 <w:color w:val="000000"/>
               </w:rPr>
-              <w:t xml:space="preserve">Expert </w:t>
+              <w:t>Expert</w:t>
             </w:r>
-          </w:p>
-          <w:p>
-            <w:pPr>
-              <w:rPr>
-                <w:rFonts w:ascii="Arial" w:hAnsi="Arial" w:cs="Arial"/>
-                <w:color w:val="000000"/>
-              </w:rPr>
-            </w:pPr>
+            <w:bookmarkStart w:id="0" w:name="_GoBack"/>
+            <w:bookmarkEnd w:id="0"/>
           </w:p>
         </w:tc>
         <w:tc>
@@ -402,66 +400,98 @@
     </w:p>
     <w:p>
       <w:pPr>
-        <w:pStyle w:val="ListParagraph"/>
-        <w:numPr>
-          <w:ilvl w:val="0"/>
-          <w:numId w:val="3"/>
-        </w:numPr>
-        <w:rPr>
-          <w:rFonts w:ascii="Arial" w:hAnsi="Arial" w:cs="Arial"/>
-        </w:rPr>
-      </w:pPr>
-      <w:r>
-        <w:rPr>
-          <w:rFonts w:ascii="Arial" w:hAnsi="Arial" w:cs="Arial"/>
-          <w:color w:val="0E0E0E"/>
-        </w:rPr>
-        <w:t>I confirm that I believe that I have earned the mark that I am claiming. [ ]</w:t>
+        <w:ind w:left="568" w:hanging="284"/>
+        <w:rPr>
+          <w:rFonts w:ascii="Arial" w:hAnsi="Arial" w:cs="Arial"/>
+          <w:color w:val="0E0E0E"/>
+        </w:rPr>
+      </w:pPr>
+      <w:proofErr w:type="gramStart"/>
+      <w:r>
+        <w:rPr>
+          <w:rFonts w:ascii="Arial" w:hAnsi="Arial" w:cs="Arial"/>
+          <w:color w:val="0E0E0E"/>
+        </w:rPr>
+        <w:t>[ ]</w:t>
+      </w:r>
+      <w:proofErr w:type="gramEnd"/>
+      <w:r>
+        <w:rPr>
+          <w:rFonts w:ascii="Arial" w:hAnsi="Arial" w:cs="Arial"/>
+          <w:color w:val="0E0E0E"/>
+        </w:rPr>
+        <w:tab/>
+      </w:r>
+      <w:r>
+        <w:rPr>
+          <w:rFonts w:ascii="Arial" w:hAnsi="Arial" w:cs="Arial"/>
+          <w:color w:val="0E0E0E"/>
+        </w:rPr>
+        <w:t>I confirm that I believe that I have earned the mark that I am claiming.</w:t>
       </w:r>
     </w:p>
     <w:p>
       <w:pPr>
-        <w:pStyle w:val="ListParagraph"/>
-        <w:numPr>
-          <w:ilvl w:val="0"/>
-          <w:numId w:val="3"/>
-        </w:numPr>
-        <w:rPr>
-          <w:rFonts w:ascii="Arial" w:hAnsi="Arial" w:cs="Arial"/>
-        </w:rPr>
-      </w:pPr>
-      <w:r>
-        <w:rPr>
-          <w:rFonts w:ascii="Arial" w:hAnsi="Arial" w:cs="Arial"/>
-          <w:color w:val="0E0E0E"/>
-        </w:rPr>
-        <w:t>I confirm that the work submitted was my own effort. [ ]</w:t>
+        <w:ind w:left="568" w:hanging="284"/>
+        <w:rPr>
+          <w:rFonts w:ascii="Arial" w:hAnsi="Arial" w:cs="Arial"/>
+          <w:color w:val="0E0E0E"/>
+        </w:rPr>
+      </w:pPr>
+      <w:proofErr w:type="gramStart"/>
+      <w:r>
+        <w:rPr>
+          <w:rFonts w:ascii="Arial" w:hAnsi="Arial" w:cs="Arial"/>
+          <w:color w:val="0E0E0E"/>
+        </w:rPr>
+        <w:t>[ ]</w:t>
+      </w:r>
+      <w:proofErr w:type="gramEnd"/>
+      <w:r>
+        <w:rPr>
+          <w:rFonts w:ascii="Arial" w:hAnsi="Arial" w:cs="Arial"/>
+          <w:color w:val="0E0E0E"/>
+        </w:rPr>
+        <w:tab/>
+      </w:r>
+      <w:r>
+        <w:rPr>
+          <w:rFonts w:ascii="Arial" w:hAnsi="Arial" w:cs="Arial"/>
+          <w:color w:val="0E0E0E"/>
+        </w:rPr>
+        <w:t>I confirm that the work submitted was my own effort.</w:t>
       </w:r>
     </w:p>
     <w:p>
       <w:pPr>
-        <w:pStyle w:val="ListParagraph"/>
-        <w:numPr>
-          <w:ilvl w:val="0"/>
-          <w:numId w:val="3"/>
-        </w:numPr>
-        <w:rPr>
-          <w:rFonts w:ascii="Arial" w:hAnsi="Arial" w:cs="Arial"/>
-        </w:rPr>
-      </w:pPr>
-      <w:r>
-        <w:rPr>
-          <w:rFonts w:ascii="Arial" w:hAnsi="Arial" w:cs="Arial"/>
-          <w:color w:val="0E0E0E"/>
-        </w:rPr>
-        <w:t>I except that the e</w:t>
-      </w:r>
-      <w:r>
-        <w:rPr>
-          <w:rFonts w:ascii="Arial" w:hAnsi="Arial" w:cs="Arial"/>
-          <w:color w:val="0E0E0E"/>
-        </w:rPr>
-        <w:t>vidence of the work that I have submitted will be subject to peer audit and check. [ ]</w:t>
+        <w:ind w:left="568" w:hanging="284"/>
+        <w:rPr>
+          <w:rFonts w:ascii="Arial" w:hAnsi="Arial" w:cs="Arial"/>
+          <w:color w:val="0E0E0E"/>
+        </w:rPr>
+      </w:pPr>
+      <w:proofErr w:type="gramStart"/>
+      <w:r>
+        <w:rPr>
+          <w:rFonts w:ascii="Arial" w:hAnsi="Arial" w:cs="Arial"/>
+          <w:color w:val="0E0E0E"/>
+        </w:rPr>
+        <w:t>[ ]</w:t>
+      </w:r>
+      <w:proofErr w:type="gramEnd"/>
+      <w:r>
+        <w:rPr>
+          <w:rFonts w:ascii="Arial" w:hAnsi="Arial" w:cs="Arial"/>
+          <w:color w:val="0E0E0E"/>
+        </w:rPr>
+        <w:tab/>
+      </w:r>
+      <w:r>
+        <w:rPr>
+          <w:rFonts w:ascii="Arial" w:hAnsi="Arial" w:cs="Arial"/>
+          <w:color w:val="0E0E0E"/>
+        </w:rPr>
+        <w:t>I except that the evidence of the work that I have submitted will be subject to peer audit and check.</w:t>
       </w:r>
     </w:p>
     <w:p>
@@ -475,7 +505,10 @@
       <w:pPr>
         <w:pStyle w:val="Heading2"/>
         <w:rPr>
-          <w:rFonts w:ascii="Arial" w:hAnsi="Arial" w:cs="Arial"/>
+          <w:rFonts w:ascii="Arial" w:eastAsiaTheme="minorEastAsia" w:hAnsi="Arial" w:cs="Arial"/>
+          <w:color w:val="0E0E0E"/>
+          <w:sz w:val="24"/>
+          <w:szCs w:val="24"/>
         </w:rPr>
       </w:pPr>
       <w:r>
@@ -493,66 +526,112 @@
     </w:p>
     <w:p>
       <w:pPr>
-        <w:pStyle w:val="ListParagraph"/>
-        <w:numPr>
-          <w:ilvl w:val="0"/>
-          <w:numId w:val="3"/>
-        </w:numPr>
-        <w:rPr>
-          <w:rFonts w:ascii="Arial" w:hAnsi="Arial" w:cs="Arial"/>
-        </w:rPr>
-      </w:pPr>
-      <w:r>
-        <w:rPr>
-          <w:rFonts w:ascii="Arial" w:hAnsi="Arial" w:cs="Arial"/>
-          <w:color w:val="0E0E0E"/>
-        </w:rPr>
-        <w:t>I understand that I will be asked to review the work of five of my peers. [ ]</w:t>
+        <w:ind w:left="568" w:hanging="284"/>
+        <w:rPr>
+          <w:rFonts w:ascii="Arial" w:hAnsi="Arial" w:cs="Arial"/>
+          <w:color w:val="0E0E0E"/>
+        </w:rPr>
+      </w:pPr>
+      <w:proofErr w:type="gramStart"/>
+      <w:r>
+        <w:rPr>
+          <w:rFonts w:ascii="Arial" w:hAnsi="Arial" w:cs="Arial"/>
+          <w:color w:val="0E0E0E"/>
+        </w:rPr>
+        <w:t>[ ]</w:t>
+      </w:r>
+      <w:proofErr w:type="gramEnd"/>
+      <w:r>
+        <w:rPr>
+          <w:rFonts w:ascii="Arial" w:hAnsi="Arial" w:cs="Arial"/>
+          <w:color w:val="0E0E0E"/>
+        </w:rPr>
+        <w:tab/>
+      </w:r>
+      <w:r>
+        <w:rPr>
+          <w:rFonts w:ascii="Arial" w:hAnsi="Arial" w:cs="Arial"/>
+          <w:color w:val="0E0E0E"/>
+        </w:rPr>
+        <w:t xml:space="preserve">I understand that I will be asked to review the work of </w:t>
+      </w:r>
+      <w:r>
+        <w:rPr>
+          <w:rFonts w:ascii="Arial" w:hAnsi="Arial" w:cs="Arial"/>
+          <w:color w:val="0E0E0E"/>
+        </w:rPr>
+        <w:t>three</w:t>
+      </w:r>
+      <w:r>
+        <w:rPr>
+          <w:rFonts w:ascii="Arial" w:hAnsi="Arial" w:cs="Arial"/>
+          <w:color w:val="0E0E0E"/>
+        </w:rPr>
+        <w:t xml:space="preserve"> of my peers.</w:t>
       </w:r>
     </w:p>
     <w:p>
       <w:pPr>
-        <w:pStyle w:val="ListParagraph"/>
-        <w:numPr>
-          <w:ilvl w:val="0"/>
-          <w:numId w:val="3"/>
-        </w:numPr>
-        <w:rPr>
-          <w:rFonts w:ascii="Arial" w:hAnsi="Arial" w:cs="Arial"/>
-        </w:rPr>
-      </w:pPr>
-      <w:r>
-        <w:rPr>
-          <w:rFonts w:ascii="Arial" w:hAnsi="Arial" w:cs="Arial"/>
-          <w:color w:val="0E0E0E"/>
-        </w:rPr>
-        <w:t>I will endeavour to complete my peer reviews quickly and professiona</w:t>
-      </w:r>
-      <w:r>
-        <w:rPr>
-          <w:rFonts w:ascii="Arial" w:hAnsi="Arial" w:cs="Arial"/>
-          <w:color w:val="0E0E0E"/>
-        </w:rPr>
-        <w:t>lly. [ ]</w:t>
+        <w:ind w:left="568" w:hanging="284"/>
+        <w:rPr>
+          <w:rFonts w:ascii="Arial" w:hAnsi="Arial" w:cs="Arial"/>
+          <w:color w:val="0E0E0E"/>
+        </w:rPr>
+      </w:pPr>
+      <w:proofErr w:type="gramStart"/>
+      <w:r>
+        <w:rPr>
+          <w:rFonts w:ascii="Arial" w:hAnsi="Arial" w:cs="Arial"/>
+          <w:color w:val="0E0E0E"/>
+        </w:rPr>
+        <w:t>[ ]</w:t>
+      </w:r>
+      <w:proofErr w:type="gramEnd"/>
+      <w:r>
+        <w:rPr>
+          <w:rFonts w:ascii="Arial" w:hAnsi="Arial" w:cs="Arial"/>
+          <w:color w:val="0E0E0E"/>
+        </w:rPr>
+        <w:tab/>
+      </w:r>
+      <w:r>
+        <w:rPr>
+          <w:rFonts w:ascii="Arial" w:hAnsi="Arial" w:cs="Arial"/>
+          <w:color w:val="0E0E0E"/>
+        </w:rPr>
+        <w:t>I will endeavour to complete my peer reviews quickly and professionally.</w:t>
       </w:r>
     </w:p>
     <w:p>
       <w:pPr>
-        <w:pStyle w:val="ListParagraph"/>
-        <w:numPr>
-          <w:ilvl w:val="0"/>
-          <w:numId w:val="3"/>
-        </w:numPr>
-        <w:rPr>
-          <w:rFonts w:ascii="Arial" w:hAnsi="Arial" w:cs="Arial"/>
-        </w:rPr>
-      </w:pPr>
-      <w:r>
-        <w:rPr>
-          <w:rFonts w:ascii="Arial" w:hAnsi="Arial" w:cs="Arial"/>
-          <w:color w:val="0E0E0E"/>
-        </w:rPr>
-        <w:t>I will endeavour to provide constructive feedback to the standard that I would expect my own work to receive. [ ]  </w:t>
+        <w:ind w:left="568" w:hanging="284"/>
+        <w:rPr>
+          <w:rFonts w:ascii="Arial" w:hAnsi="Arial" w:cs="Arial"/>
+          <w:color w:val="0E0E0E"/>
+        </w:rPr>
+      </w:pPr>
+      <w:proofErr w:type="gramStart"/>
+      <w:r>
+        <w:rPr>
+          <w:rFonts w:ascii="Arial" w:hAnsi="Arial" w:cs="Arial"/>
+          <w:color w:val="0E0E0E"/>
+        </w:rPr>
+        <w:t>[ ]</w:t>
+      </w:r>
+      <w:proofErr w:type="gramEnd"/>
+      <w:r>
+        <w:rPr>
+          <w:rFonts w:ascii="Arial" w:hAnsi="Arial" w:cs="Arial"/>
+          <w:color w:val="0E0E0E"/>
+        </w:rPr>
+        <w:tab/>
+      </w:r>
+      <w:r>
+        <w:rPr>
+          <w:rFonts w:ascii="Arial" w:hAnsi="Arial" w:cs="Arial"/>
+          <w:color w:val="0E0E0E"/>
+        </w:rPr>
+        <w:t>I will endeavour to provide constructive feedback to the standard that I would expect my own work to receive.</w:t>
       </w:r>
     </w:p>
     <w:p>
@@ -594,44 +673,36 @@
     </w:p>
     <w:p>
       <w:pPr>
-        <w:rPr>
-          <w:rFonts w:ascii="Arial" w:hAnsi="Arial" w:cs="Arial"/>
-        </w:rPr>
-      </w:pPr>
+        <w:pStyle w:val="Heading2"/>
+        <w:rPr>
+          <w:rFonts w:ascii="Arial" w:hAnsi="Arial" w:cs="Arial"/>
+        </w:rPr>
+      </w:pPr>
+      <w:r>
+        <w:rPr>
+          <w:rFonts w:ascii="Arial" w:hAnsi="Arial" w:cs="Arial"/>
+        </w:rPr>
+        <w:t>Questions and Discussion</w:t>
+      </w:r>
     </w:p>
     <w:p>
       <w:pPr>
-        <w:pStyle w:val="Heading2"/>
-        <w:rPr>
-          <w:rFonts w:ascii="Arial" w:hAnsi="Arial" w:cs="Arial"/>
-        </w:rPr>
-      </w:pPr>
-      <w:r>
-        <w:rPr>
-          <w:rFonts w:ascii="Arial" w:hAnsi="Arial" w:cs="Arial"/>
-        </w:rPr>
-        <w:t>Submission checklist</w:t>
-      </w:r>
-      <w:r>
-        <w:rPr>
-          <w:rFonts w:ascii="Arial" w:hAnsi="Arial" w:cs="Arial"/>
-        </w:rPr>
-        <w:br/>
-      </w:r>
+        <w:rPr>
+          <w:rFonts w:ascii="Arial" w:hAnsi="Arial" w:cs="Arial"/>
+        </w:rPr>
+      </w:pPr>
     </w:p>
     <w:p>
       <w:pPr>
-        <w:spacing w:after="420"/>
-        <w:rPr>
-          <w:rFonts w:ascii="Arial" w:hAnsi="Arial" w:cs="Arial"/>
-        </w:rPr>
-      </w:pPr>
-      <w:r>
-        <w:rPr>
-          <w:rFonts w:ascii="Arial" w:hAnsi="Arial" w:cs="Arial"/>
-          <w:color w:val="0E0E0E"/>
-        </w:rPr>
-        <w:t>Ensure that you have submitted:</w:t>
+        <w:rPr>
+          <w:rFonts w:ascii="Arial" w:hAnsi="Arial" w:cs="Arial"/>
+        </w:rPr>
+      </w:pPr>
+      <w:r>
+        <w:rPr>
+          <w:rFonts w:ascii="Arial" w:hAnsi="Arial" w:cs="Arial"/>
+        </w:rPr>
+        <w:t>If you have any questions about this lab exercise, please use the associated discussion on Canvas.</w:t>
       </w:r>
     </w:p>
     <w:p>
@@ -643,63 +714,126 @@
     </w:p>
     <w:p>
       <w:pPr>
-        <w:pStyle w:val="ListParagraph"/>
-        <w:numPr>
-          <w:ilvl w:val="0"/>
-          <w:numId w:val="3"/>
-        </w:numPr>
-        <w:rPr>
-          <w:rFonts w:ascii="Arial" w:hAnsi="Arial" w:cs="Arial"/>
-        </w:rPr>
-      </w:pPr>
-      <w:r>
-        <w:rPr>
-          <w:rFonts w:ascii="Arial" w:hAnsi="Arial" w:cs="Arial"/>
-          <w:color w:val="0E0E0E"/>
-        </w:rPr>
-        <w:t>T</w:t>
-      </w:r>
-      <w:r>
-        <w:rPr>
-          <w:rFonts w:ascii="Arial" w:hAnsi="Arial" w:cs="Arial"/>
-          <w:color w:val="0E0E0E"/>
-        </w:rPr>
-        <w:t xml:space="preserve">he completed version of this document </w:t>
-      </w:r>
-      <w:proofErr w:type="gramStart"/>
-      <w:r>
-        <w:rPr>
-          <w:rFonts w:ascii="Arial" w:hAnsi="Arial" w:cs="Arial"/>
-          <w:color w:val="0E0E0E"/>
-        </w:rPr>
-        <w:t>[ ]</w:t>
-      </w:r>
-      <w:proofErr w:type="gramEnd"/>
-      <w:r>
-        <w:rPr>
-          <w:rFonts w:ascii="Arial" w:hAnsi="Arial" w:cs="Arial"/>
-          <w:color w:val="0E0E0E"/>
-        </w:rPr>
-        <w:t>;</w:t>
+        <w:rPr>
+          <w:rFonts w:ascii="Arial" w:eastAsiaTheme="majorEastAsia" w:hAnsi="Arial" w:cs="Arial"/>
+          <w:color w:val="365F91" w:themeColor="accent1" w:themeShade="BF"/>
+          <w:sz w:val="26"/>
+          <w:szCs w:val="26"/>
+        </w:rPr>
+      </w:pPr>
+      <w:r>
+        <w:rPr>
+          <w:rFonts w:ascii="Arial" w:hAnsi="Arial" w:cs="Arial"/>
+        </w:rPr>
+        <w:br w:type="page"/>
       </w:r>
     </w:p>
     <w:p>
       <w:pPr>
-        <w:pStyle w:val="ListParagraph"/>
-        <w:numPr>
-          <w:ilvl w:val="0"/>
-          <w:numId w:val="3"/>
-        </w:numPr>
-        <w:rPr>
-          <w:rFonts w:ascii="Arial" w:hAnsi="Arial" w:cs="Arial"/>
-        </w:rPr>
-      </w:pPr>
-      <w:r>
-        <w:rPr>
-          <w:rFonts w:ascii="Arial" w:hAnsi="Arial" w:cs="Arial"/>
-          <w:color w:val="0E0E0E"/>
-        </w:rPr>
-        <w:t xml:space="preserve">the </w:t>
+        <w:pStyle w:val="Heading2"/>
+        <w:rPr>
+          <w:rFonts w:ascii="Arial" w:hAnsi="Arial" w:cs="Arial"/>
+        </w:rPr>
+      </w:pPr>
+      <w:r>
+        <w:rPr>
+          <w:rFonts w:ascii="Arial" w:hAnsi="Arial" w:cs="Arial"/>
+        </w:rPr>
+        <w:lastRenderedPageBreak/>
+        <w:t>Submission checklist</w:t>
+      </w:r>
+      <w:r>
+        <w:rPr>
+          <w:rFonts w:ascii="Arial" w:hAnsi="Arial" w:cs="Arial"/>
+        </w:rPr>
+        <w:br/>
+      </w:r>
+    </w:p>
+    <w:p>
+      <w:pPr>
+        <w:spacing w:after="420"/>
+        <w:rPr>
+          <w:rFonts w:ascii="Arial" w:hAnsi="Arial" w:cs="Arial"/>
+        </w:rPr>
+      </w:pPr>
+      <w:r>
+        <w:rPr>
+          <w:rFonts w:ascii="Arial" w:hAnsi="Arial" w:cs="Arial"/>
+          <w:color w:val="0E0E0E"/>
+        </w:rPr>
+        <w:t>Ensure that you have submitted:</w:t>
+      </w:r>
+    </w:p>
+    <w:p>
+      <w:pPr>
+        <w:rPr>
+          <w:rFonts w:ascii="Arial" w:hAnsi="Arial" w:cs="Arial"/>
+        </w:rPr>
+      </w:pPr>
+    </w:p>
+    <w:p>
+      <w:pPr>
+        <w:ind w:left="568" w:hanging="284"/>
+        <w:rPr>
+          <w:rFonts w:ascii="Arial" w:hAnsi="Arial" w:cs="Arial"/>
+          <w:color w:val="0E0E0E"/>
+        </w:rPr>
+      </w:pPr>
+      <w:proofErr w:type="gramStart"/>
+      <w:r>
+        <w:rPr>
+          <w:rFonts w:ascii="Arial" w:hAnsi="Arial" w:cs="Arial"/>
+          <w:color w:val="0E0E0E"/>
+        </w:rPr>
+        <w:t>[ ]</w:t>
+      </w:r>
+      <w:proofErr w:type="gramEnd"/>
+      <w:r>
+        <w:rPr>
+          <w:rFonts w:ascii="Arial" w:hAnsi="Arial" w:cs="Arial"/>
+          <w:color w:val="0E0E0E"/>
+        </w:rPr>
+        <w:tab/>
+      </w:r>
+      <w:r>
+        <w:rPr>
+          <w:rFonts w:ascii="Arial" w:hAnsi="Arial" w:cs="Arial"/>
+          <w:color w:val="0E0E0E"/>
+        </w:rPr>
+        <w:t>The completed version of this document;</w:t>
+      </w:r>
+    </w:p>
+    <w:p>
+      <w:pPr>
+        <w:ind w:left="568" w:hanging="284"/>
+        <w:rPr>
+          <w:rFonts w:ascii="Arial" w:hAnsi="Arial" w:cs="Arial"/>
+          <w:color w:val="0E0E0E"/>
+        </w:rPr>
+      </w:pPr>
+      <w:proofErr w:type="gramStart"/>
+      <w:r>
+        <w:rPr>
+          <w:rFonts w:ascii="Arial" w:hAnsi="Arial" w:cs="Arial"/>
+          <w:color w:val="0E0E0E"/>
+        </w:rPr>
+        <w:t>[ ]</w:t>
+      </w:r>
+      <w:proofErr w:type="gramEnd"/>
+      <w:r>
+        <w:rPr>
+          <w:rFonts w:ascii="Arial" w:hAnsi="Arial" w:cs="Arial"/>
+          <w:color w:val="0E0E0E"/>
+        </w:rPr>
+        <w:tab/>
+        <w:t>T</w:t>
+      </w:r>
+      <w:r>
+        <w:rPr>
+          <w:rFonts w:ascii="Arial" w:hAnsi="Arial" w:cs="Arial"/>
+          <w:color w:val="0E0E0E"/>
+        </w:rPr>
+        <w:t xml:space="preserve">he </w:t>
       </w:r>
       <w:r>
         <w:rPr>
@@ -731,42 +865,40 @@
           <w:rFonts w:ascii="Arial" w:hAnsi="Arial" w:cs="Arial"/>
           <w:color w:val="0E0E0E"/>
         </w:rPr>
-        <w:t xml:space="preserve">; </w:t>
-      </w:r>
-      <w:proofErr w:type="gramStart"/>
-      <w:r>
-        <w:rPr>
-          <w:rFonts w:ascii="Arial" w:hAnsi="Arial" w:cs="Arial"/>
-          <w:color w:val="0E0E0E"/>
-        </w:rPr>
-        <w:t>[ ]</w:t>
-      </w:r>
-      <w:proofErr w:type="gramEnd"/>
-      <w:r>
-        <w:rPr>
-          <w:rFonts w:ascii="Arial" w:hAnsi="Arial" w:cs="Arial"/>
-          <w:color w:val="0E0E0E"/>
-        </w:rPr>
-        <w:t xml:space="preserve"> and</w:t>
+        <w:t>; and</w:t>
       </w:r>
     </w:p>
     <w:p>
       <w:pPr>
-        <w:pStyle w:val="ListParagraph"/>
-        <w:numPr>
-          <w:ilvl w:val="0"/>
-          <w:numId w:val="3"/>
-        </w:numPr>
-        <w:rPr>
-          <w:rFonts w:ascii="Arial" w:hAnsi="Arial" w:cs="Arial"/>
-        </w:rPr>
-      </w:pPr>
-      <w:r>
-        <w:rPr>
-          <w:rFonts w:ascii="Arial" w:hAnsi="Arial" w:cs="Arial"/>
-          <w:color w:val="0E0E0E"/>
-        </w:rPr>
-        <w:t xml:space="preserve">the </w:t>
+        <w:ind w:left="568" w:hanging="284"/>
+        <w:rPr>
+          <w:rFonts w:ascii="Arial" w:hAnsi="Arial" w:cs="Arial"/>
+          <w:color w:val="0E0E0E"/>
+        </w:rPr>
+      </w:pPr>
+      <w:proofErr w:type="gramStart"/>
+      <w:r>
+        <w:rPr>
+          <w:rFonts w:ascii="Arial" w:hAnsi="Arial" w:cs="Arial"/>
+          <w:color w:val="0E0E0E"/>
+        </w:rPr>
+        <w:t>[ ]</w:t>
+      </w:r>
+      <w:proofErr w:type="gramEnd"/>
+      <w:r>
+        <w:rPr>
+          <w:rFonts w:ascii="Arial" w:hAnsi="Arial" w:cs="Arial"/>
+          <w:color w:val="0E0E0E"/>
+        </w:rPr>
+        <w:tab/>
+        <w:t>T</w:t>
+      </w:r>
+      <w:r>
+        <w:rPr>
+          <w:rFonts w:ascii="Arial" w:hAnsi="Arial" w:cs="Arial"/>
+          <w:color w:val="0E0E0E"/>
+        </w:rPr>
+        <w:t xml:space="preserve">he </w:t>
       </w:r>
       <w:r>
         <w:rPr>
@@ -775,16 +907,7 @@
           <w:iCs/>
           <w:color w:val="0E0E0E"/>
         </w:rPr>
-        <w:t>Si</w:t>
-      </w:r>
-      <w:r>
-        <w:rPr>
-          <w:rFonts w:ascii="Arial" w:hAnsi="Arial" w:cs="Arial"/>
-          <w:i/>
-          <w:iCs/>
-          <w:color w:val="0E0E0E"/>
-        </w:rPr>
-        <w:t>mulink</w:t>
+        <w:t>Simulink</w:t>
       </w:r>
       <w:r>
         <w:rPr>
@@ -807,7 +930,7 @@
           <w:rFonts w:ascii="Arial" w:hAnsi="Arial" w:cs="Arial"/>
           <w:color w:val="0E0E0E"/>
         </w:rPr>
-        <w:t>. [ ]</w:t>
+        <w:t>.</w:t>
       </w:r>
     </w:p>
     <w:sectPr>

</xml_diff>